<commit_message>
Organice Por carpetas el proyecto
</commit_message>
<xml_diff>
--- a/Documentación/Problematica Programacion web.docx
+++ b/Documentación/Problematica Programacion web.docx
@@ -202,26 +202,6 @@
           <w:szCs w:val="24"/>
         </w:rPr>
       </w:pPr>
-      <w:r>
-        <w:rPr>
-          <w:rFonts w:ascii="Arial" w:hAnsi="Arial" w:cs="Arial"/>
-          <w:b/>
-          <w:sz w:val="24"/>
-          <w:szCs w:val="24"/>
-        </w:rPr>
-        <w:t xml:space="preserve">JOHANT VARGAS </w:t>
-      </w:r>
-      <w:proofErr w:type="spellStart"/>
-      <w:r>
-        <w:rPr>
-          <w:rFonts w:ascii="Arial" w:hAnsi="Arial" w:cs="Arial"/>
-          <w:b/>
-          <w:sz w:val="24"/>
-          <w:szCs w:val="24"/>
-        </w:rPr>
-        <w:t>VARGAS</w:t>
-      </w:r>
-      <w:proofErr w:type="spellEnd"/>
     </w:p>
     <w:p>
       <w:pPr>
@@ -234,6 +214,15 @@
           <w:szCs w:val="24"/>
         </w:rPr>
       </w:pPr>
+      <w:r>
+        <w:rPr>
+          <w:rFonts w:ascii="Arial" w:hAnsi="Arial" w:cs="Arial"/>
+          <w:b/>
+          <w:sz w:val="24"/>
+          <w:szCs w:val="24"/>
+        </w:rPr>
+        <w:t>CONTRATOS DE JOINT VENTURE</w:t>
+      </w:r>
     </w:p>
     <w:p>
       <w:pPr>
@@ -314,45 +303,6 @@
           <w:szCs w:val="24"/>
         </w:rPr>
         <w:t>DIRIGIDO AL INGENIERO:</w:t>
-      </w:r>
-    </w:p>
-    <w:p>
-      <w:pPr>
-        <w:pStyle w:val="Encabezado"/>
-        <w:jc w:val="center"/>
-        <w:rPr>
-          <w:rFonts w:ascii="Arial" w:hAnsi="Arial" w:cs="Arial"/>
-          <w:b/>
-          <w:sz w:val="24"/>
-          <w:szCs w:val="24"/>
-        </w:rPr>
-      </w:pPr>
-      <w:r>
-        <w:rPr>
-          <w:rFonts w:ascii="Arial" w:hAnsi="Arial" w:cs="Arial"/>
-          <w:b/>
-          <w:sz w:val="24"/>
-          <w:szCs w:val="24"/>
-        </w:rPr>
-        <w:t>HERIBERTO FER</w:t>
-      </w:r>
-      <w:r>
-        <w:rPr>
-          <w:rFonts w:ascii="Arial" w:hAnsi="Arial" w:cs="Arial"/>
-          <w:b/>
-          <w:sz w:val="24"/>
-          <w:szCs w:val="24"/>
-        </w:rPr>
-        <w:t>N</w:t>
-      </w:r>
-      <w:r>
-        <w:rPr>
-          <w:rFonts w:ascii="Arial" w:hAnsi="Arial" w:cs="Arial"/>
-          <w:b/>
-          <w:sz w:val="24"/>
-          <w:szCs w:val="24"/>
-        </w:rPr>
-        <w:t>ANDO VARGAS LOSADA</w:t>
       </w:r>
     </w:p>
     <w:p>
@@ -740,6 +690,18 @@
     </w:p>
     <w:p>
       <w:pPr>
+        <w:pStyle w:val="Encabezado"/>
+        <w:jc w:val="center"/>
+        <w:rPr>
+          <w:rFonts w:ascii="Arial" w:hAnsi="Arial" w:cs="Arial"/>
+          <w:b/>
+          <w:sz w:val="24"/>
+          <w:szCs w:val="24"/>
+        </w:rPr>
+      </w:pPr>
+    </w:p>
+    <w:p>
+      <w:pPr>
         <w:spacing w:line="300" w:lineRule="auto"/>
         <w:rPr>
           <w:rFonts w:ascii="Arial" w:hAnsi="Arial" w:cs="Arial"/>
@@ -775,7 +737,7 @@
           <w:sz w:val="24"/>
           <w:szCs w:val="24"/>
         </w:rPr>
-        <w:t>L</w:t>
+        <w:t>En l</w:t>
       </w:r>
       <w:r>
         <w:rPr>
@@ -807,18 +769,8 @@
           <w:sz w:val="24"/>
           <w:szCs w:val="24"/>
         </w:rPr>
-        <w:t xml:space="preserve"> </w:t>
+        <w:t xml:space="preserve"> (Morelac)</w:t>
       </w:r>
-      <w:proofErr w:type="spellStart"/>
-      <w:r>
-        <w:rPr>
-          <w:rFonts w:ascii="Arial" w:hAnsi="Arial" w:cs="Arial"/>
-          <w:sz w:val="24"/>
-          <w:szCs w:val="24"/>
-        </w:rPr>
-        <w:t>morelac</w:t>
-      </w:r>
-      <w:proofErr w:type="spellEnd"/>
       <w:r>
         <w:rPr>
           <w:rFonts w:ascii="Arial" w:hAnsi="Arial" w:cs="Arial"/>
@@ -889,7 +841,7 @@
           <w:sz w:val="24"/>
           <w:szCs w:val="24"/>
         </w:rPr>
-        <w:t xml:space="preserve"> que ha proporcionado impacto en el municipio y que ha presentado en los dos últimos años, un aumento en la información de todo su personal, productos y proveedores de leche.</w:t>
+        <w:t xml:space="preserve"> y que ha presentado en los dos últimos años, un aumento en la información de todo su personal, productos y proveedores de leche.</w:t>
       </w:r>
     </w:p>
     <w:p>
@@ -908,7 +860,7 @@
           <w:sz w:val="24"/>
           <w:szCs w:val="24"/>
         </w:rPr>
-        <w:t xml:space="preserve">Un supervisor se encarga de verificar el estado de la leche para eso realiza una serie pruebas de rutina en las cuales esta información es almacenada en unos formularios manuales, durante los últimos dos años han estado en un extenso procedimiento de papeleo; el supervisor también es el encargado de ir a cada finca </w:t>
+        <w:t>Un supervisor se encarga de verificar el estado de la leche para eso realiza una serie pruebas de rutina en las cuales esta información es almacenada en unos formularios manuales, durante los últimos dos años han estado en un extenso procedimiento de papeleo; el supervisor</w:t>
       </w:r>
       <w:r>
         <w:rPr>
@@ -916,15 +868,7 @@
           <w:sz w:val="24"/>
           <w:szCs w:val="24"/>
         </w:rPr>
-        <w:t xml:space="preserve">de los proveedores </w:t>
-      </w:r>
-      <w:r>
-        <w:rPr>
-          <w:rFonts w:ascii="Arial" w:hAnsi="Arial" w:cs="Arial"/>
-          <w:sz w:val="24"/>
-          <w:szCs w:val="24"/>
-        </w:rPr>
-        <w:t>y verificar el estado de la leche, si cumple los estándares de calidad</w:t>
+        <w:t xml:space="preserve"> recibe la leche en la empresa y allí procede ha realizar las pruebas que determinen la calidad de la leche, lo que buscamos es que él solo ingrese unos datos específicos y que obtenga un resultado detallado de porque es buena o no la leche.</w:t>
       </w:r>
     </w:p>
     <w:p>
@@ -943,300 +887,10 @@
           <w:sz w:val="24"/>
           <w:szCs w:val="24"/>
         </w:rPr>
-        <w:t>Esa información es almacenada en una hoja de cálculo de Excel, que hace el papel de base de datos para la empresa</w:t>
+        <w:t xml:space="preserve">Además los datos deben ser requeridos para </w:t>
       </w:r>
-      <w:r>
-        <w:rPr>
-          <w:rFonts w:ascii="Arial" w:hAnsi="Arial" w:cs="Arial"/>
-          <w:sz w:val="24"/>
-          <w:szCs w:val="24"/>
-        </w:rPr>
-        <w:t xml:space="preserve">, </w:t>
-      </w:r>
-      <w:r>
-        <w:rPr>
-          <w:rFonts w:ascii="Arial" w:hAnsi="Arial" w:cs="Arial"/>
-          <w:sz w:val="24"/>
-          <w:szCs w:val="24"/>
-        </w:rPr>
-        <w:t xml:space="preserve">Además, la empresa de lácteos quiere llevar un registro ordenado y de rápido acceso, </w:t>
-      </w:r>
-      <w:r>
-        <w:rPr>
-          <w:rFonts w:ascii="Arial" w:hAnsi="Arial" w:cs="Arial"/>
-          <w:sz w:val="24"/>
-          <w:szCs w:val="24"/>
-        </w:rPr>
-        <w:t>ya que han presentado problemas</w:t>
-      </w:r>
-      <w:r>
-        <w:rPr>
-          <w:rFonts w:ascii="Arial" w:hAnsi="Arial" w:cs="Arial"/>
-          <w:sz w:val="24"/>
-          <w:szCs w:val="24"/>
-        </w:rPr>
-        <w:t xml:space="preserve"> con los presentes procesos de la información</w:t>
-      </w:r>
-      <w:r>
-        <w:rPr>
-          <w:rFonts w:ascii="Arial" w:hAnsi="Arial" w:cs="Arial"/>
-          <w:sz w:val="24"/>
-          <w:szCs w:val="24"/>
-        </w:rPr>
-        <w:t xml:space="preserve">, </w:t>
-      </w:r>
-      <w:r>
-        <w:rPr>
-          <w:rFonts w:ascii="Arial" w:hAnsi="Arial" w:cs="Arial"/>
-          <w:sz w:val="24"/>
-          <w:szCs w:val="24"/>
-        </w:rPr>
-        <w:t>al momento de ser</w:t>
-      </w:r>
-      <w:r>
-        <w:rPr>
-          <w:rFonts w:ascii="Arial" w:hAnsi="Arial" w:cs="Arial"/>
-          <w:sz w:val="24"/>
-          <w:szCs w:val="24"/>
-        </w:rPr>
-        <w:t xml:space="preserve"> requerida cierta información </w:t>
-      </w:r>
-      <w:r>
-        <w:rPr>
-          <w:rFonts w:ascii="Arial" w:hAnsi="Arial" w:cs="Arial"/>
-          <w:sz w:val="24"/>
-          <w:szCs w:val="24"/>
-        </w:rPr>
-        <w:t>específica.</w:t>
-      </w:r>
-    </w:p>
-    <w:p>
-      <w:pPr>
-        <w:spacing w:line="300" w:lineRule="auto"/>
-        <w:rPr>
-          <w:rFonts w:ascii="Arial" w:hAnsi="Arial" w:cs="Arial"/>
-          <w:b/>
-          <w:sz w:val="24"/>
-          <w:szCs w:val="24"/>
-        </w:rPr>
-      </w:pPr>
-      <w:r>
-        <w:rPr>
-          <w:rFonts w:ascii="Arial" w:hAnsi="Arial" w:cs="Arial"/>
-          <w:b/>
-          <w:sz w:val="24"/>
-          <w:szCs w:val="24"/>
-        </w:rPr>
-        <w:t>¿Cómo vamos a desarrollar la problemática?</w:t>
-      </w:r>
-    </w:p>
-    <w:p>
-      <w:pPr>
-        <w:spacing w:line="300" w:lineRule="auto"/>
-        <w:jc w:val="both"/>
-        <w:rPr>
-          <w:rFonts w:ascii="Arial" w:hAnsi="Arial" w:cs="Arial"/>
-          <w:sz w:val="24"/>
-          <w:szCs w:val="24"/>
-        </w:rPr>
-      </w:pPr>
-      <w:r>
-        <w:rPr>
-          <w:rFonts w:ascii="Arial" w:hAnsi="Arial" w:cs="Arial"/>
-          <w:sz w:val="24"/>
-          <w:szCs w:val="24"/>
-        </w:rPr>
-        <w:t xml:space="preserve">Según la problemática, necesitamos sistematizar los procesos de registro de la información </w:t>
-      </w:r>
-      <w:r>
-        <w:rPr>
-          <w:rFonts w:ascii="Arial" w:hAnsi="Arial" w:cs="Arial"/>
-          <w:sz w:val="24"/>
-          <w:szCs w:val="24"/>
-        </w:rPr>
-        <w:t>d</w:t>
-      </w:r>
-      <w:r>
-        <w:rPr>
-          <w:rFonts w:ascii="Arial" w:hAnsi="Arial" w:cs="Arial"/>
-          <w:sz w:val="24"/>
-          <w:szCs w:val="24"/>
-        </w:rPr>
-        <w:t>e los proveedores</w:t>
-      </w:r>
-      <w:r>
-        <w:rPr>
-          <w:rFonts w:ascii="Arial" w:hAnsi="Arial" w:cs="Arial"/>
-          <w:sz w:val="24"/>
-          <w:szCs w:val="24"/>
-        </w:rPr>
-        <w:t xml:space="preserve"> de leche</w:t>
-      </w:r>
-      <w:r>
-        <w:rPr>
-          <w:rFonts w:ascii="Arial" w:hAnsi="Arial" w:cs="Arial"/>
-          <w:sz w:val="24"/>
-          <w:szCs w:val="24"/>
-        </w:rPr>
-        <w:t>, que es brindada y controlada por el supervisor de calidad, para evitar las planillas escritas y tener la información</w:t>
-      </w:r>
-      <w:r>
-        <w:rPr>
-          <w:rFonts w:ascii="Arial" w:hAnsi="Arial" w:cs="Arial"/>
-          <w:sz w:val="24"/>
-          <w:szCs w:val="24"/>
-        </w:rPr>
-        <w:t xml:space="preserve">  a la mano, de fácil acceso, ordenada y entendible,</w:t>
-      </w:r>
-      <w:r>
-        <w:rPr>
-          <w:rFonts w:ascii="Arial" w:hAnsi="Arial" w:cs="Arial"/>
-          <w:sz w:val="24"/>
-          <w:szCs w:val="24"/>
-        </w:rPr>
-        <w:t xml:space="preserve"> hemos diseñado el desarrollo de una página web, </w:t>
-      </w:r>
-      <w:r>
-        <w:rPr>
-          <w:rFonts w:ascii="Arial" w:hAnsi="Arial" w:cs="Arial"/>
-          <w:sz w:val="24"/>
-          <w:szCs w:val="24"/>
-        </w:rPr>
-        <w:t>proponiendo</w:t>
-      </w:r>
-      <w:r>
-        <w:rPr>
-          <w:rFonts w:ascii="Arial" w:hAnsi="Arial" w:cs="Arial"/>
-          <w:sz w:val="24"/>
-          <w:szCs w:val="24"/>
-        </w:rPr>
-        <w:t xml:space="preserve"> </w:t>
-      </w:r>
-      <w:r>
-        <w:rPr>
-          <w:rFonts w:ascii="Arial" w:hAnsi="Arial" w:cs="Arial"/>
-          <w:sz w:val="24"/>
-          <w:szCs w:val="24"/>
-        </w:rPr>
-        <w:t xml:space="preserve">evitar el uso de plantillas escritas, el uso de la herramienta Excel como una base datos y mejorando el servicio de la empresa haciéndola más visible para el público, en primera parte vamos a iniciar a </w:t>
-      </w:r>
-      <w:proofErr w:type="spellStart"/>
-      <w:r>
-        <w:rPr>
-          <w:rFonts w:ascii="Arial" w:hAnsi="Arial" w:cs="Arial"/>
-          <w:sz w:val="24"/>
-          <w:szCs w:val="24"/>
-        </w:rPr>
-        <w:t>elicitar</w:t>
-      </w:r>
-      <w:proofErr w:type="spellEnd"/>
-      <w:r>
-        <w:rPr>
-          <w:rFonts w:ascii="Arial" w:hAnsi="Arial" w:cs="Arial"/>
-          <w:sz w:val="24"/>
-          <w:szCs w:val="24"/>
-        </w:rPr>
-        <w:t xml:space="preserve"> requerimientos del sistema y clasificarlos en funcionales y no funciones para comprender como funciona el sistema y como desea la empresa la </w:t>
-      </w:r>
-      <w:r>
-        <w:rPr>
-          <w:rFonts w:ascii="Arial" w:hAnsi="Arial" w:cs="Arial"/>
-          <w:sz w:val="24"/>
-          <w:szCs w:val="24"/>
-        </w:rPr>
-        <w:t>página</w:t>
-      </w:r>
-      <w:r>
-        <w:rPr>
-          <w:rFonts w:ascii="Arial" w:hAnsi="Arial" w:cs="Arial"/>
-          <w:sz w:val="24"/>
-          <w:szCs w:val="24"/>
-        </w:rPr>
-        <w:t xml:space="preserve"> web.</w:t>
-      </w:r>
-      <w:r>
-        <w:rPr>
-          <w:rFonts w:ascii="Arial" w:hAnsi="Arial" w:cs="Arial"/>
-          <w:sz w:val="24"/>
-          <w:szCs w:val="24"/>
-        </w:rPr>
-        <w:t xml:space="preserve"> L</w:t>
-      </w:r>
-      <w:r>
-        <w:rPr>
-          <w:rFonts w:ascii="Arial" w:hAnsi="Arial" w:cs="Arial"/>
-          <w:sz w:val="24"/>
-          <w:szCs w:val="24"/>
-        </w:rPr>
-        <w:t xml:space="preserve">uego de clasificar </w:t>
-      </w:r>
-      <w:r>
-        <w:rPr>
-          <w:rFonts w:ascii="Arial" w:hAnsi="Arial" w:cs="Arial"/>
-          <w:sz w:val="24"/>
-          <w:szCs w:val="24"/>
-        </w:rPr>
-        <w:t>los requerimientos, identificaremos los roles de necesidad para el inicio de sesión de la página web, ofreciendo información reservada para cada rol.</w:t>
-      </w:r>
-    </w:p>
-    <w:p>
-      <w:pPr>
-        <w:spacing w:line="300" w:lineRule="auto"/>
-        <w:jc w:val="both"/>
-        <w:rPr>
-          <w:rFonts w:ascii="Arial" w:hAnsi="Arial" w:cs="Arial"/>
-          <w:sz w:val="24"/>
-          <w:szCs w:val="24"/>
-        </w:rPr>
-      </w:pPr>
-      <w:r>
-        <w:rPr>
-          <w:rFonts w:ascii="Arial" w:hAnsi="Arial" w:cs="Arial"/>
-          <w:sz w:val="24"/>
-          <w:szCs w:val="24"/>
-        </w:rPr>
-        <w:t xml:space="preserve">El problema lo vamos a resolver, mediante una página web, donde se </w:t>
-      </w:r>
-      <w:r>
-        <w:rPr>
-          <w:rFonts w:ascii="Arial" w:hAnsi="Arial" w:cs="Arial"/>
-          <w:sz w:val="24"/>
-          <w:szCs w:val="24"/>
-        </w:rPr>
-        <w:t xml:space="preserve">utilizaremos una base datos para almacenar la información del personal, </w:t>
-      </w:r>
-      <w:r>
-        <w:rPr>
-          <w:rFonts w:ascii="Arial" w:hAnsi="Arial" w:cs="Arial"/>
-          <w:sz w:val="24"/>
-          <w:szCs w:val="24"/>
-        </w:rPr>
-        <w:t>los productos</w:t>
-      </w:r>
-      <w:r>
-        <w:rPr>
-          <w:rFonts w:ascii="Arial" w:hAnsi="Arial" w:cs="Arial"/>
-          <w:sz w:val="24"/>
-          <w:szCs w:val="24"/>
-        </w:rPr>
-        <w:t xml:space="preserve"> y la </w:t>
-      </w:r>
-      <w:r>
-        <w:rPr>
-          <w:rFonts w:ascii="Arial" w:hAnsi="Arial" w:cs="Arial"/>
-          <w:sz w:val="24"/>
-          <w:szCs w:val="24"/>
-        </w:rPr>
-        <w:t>nómina</w:t>
-      </w:r>
-      <w:r>
-        <w:rPr>
-          <w:rFonts w:ascii="Arial" w:hAnsi="Arial" w:cs="Arial"/>
-          <w:sz w:val="24"/>
-          <w:szCs w:val="24"/>
-        </w:rPr>
-        <w:t xml:space="preserve"> de pago.</w:t>
-      </w:r>
+      <w:bookmarkStart w:id="0" w:name="_GoBack"/>
+      <w:bookmarkEnd w:id="0"/>
       <w:r>
         <w:rPr>
           <w:rFonts w:ascii="Arial" w:hAnsi="Arial" w:cs="Arial"/>
@@ -1262,40 +916,7 @@
           <w:sz w:val="24"/>
           <w:szCs w:val="24"/>
         </w:rPr>
-        <w:t xml:space="preserve">Con una página web, </w:t>
-      </w:r>
-      <w:r>
-        <w:rPr>
-          <w:rFonts w:ascii="Arial" w:hAnsi="Arial" w:cs="Arial"/>
-          <w:sz w:val="24"/>
-          <w:szCs w:val="24"/>
-        </w:rPr>
-        <w:t xml:space="preserve">buscamos que la información de la empresa y proveedores se encuentre más organizada y sistematizada. Para eso tenemos pensado </w:t>
-      </w:r>
-      <w:r>
-        <w:rPr>
-          <w:rFonts w:ascii="Arial" w:hAnsi="Arial" w:cs="Arial"/>
-          <w:sz w:val="24"/>
-          <w:szCs w:val="24"/>
-        </w:rPr>
-        <w:lastRenderedPageBreak/>
-        <w:t>visualizar</w:t>
-      </w:r>
-      <w:r>
-        <w:rPr>
-          <w:rFonts w:ascii="Arial" w:hAnsi="Arial" w:cs="Arial"/>
-          <w:sz w:val="24"/>
-          <w:szCs w:val="24"/>
-        </w:rPr>
-        <w:t xml:space="preserve"> la información de los proveedores de leche, verificados por el supervisor de calidad, dicha información tendrá unos criterios de evaluación como Nombre Completo del proveedor, Nombre de la finca, Cantidad de vacas lecheras, El nivel de baterías en la leche, Litros por ordeño durante la semana, etc. Con esos criterios será evaluado, para </w:t>
-      </w:r>
-      <w:r>
-        <w:rPr>
-          <w:rFonts w:ascii="Arial" w:hAnsi="Arial" w:cs="Arial"/>
-          <w:sz w:val="24"/>
-          <w:szCs w:val="24"/>
-        </w:rPr>
-        <w:t xml:space="preserve">su correspondido pago. </w:t>
+        <w:t xml:space="preserve"> </w:t>
       </w:r>
       <w:r>
         <w:rPr>
@@ -1867,6 +1488,7 @@
           <w:rFonts w:ascii="Arial" w:hAnsi="Arial" w:cs="Arial"/>
           <w:sz w:val="24"/>
         </w:rPr>
+        <w:lastRenderedPageBreak/>
         <w:t xml:space="preserve">en el rol de </w:t>
       </w:r>
       <w:r>
@@ -2227,7 +1849,6 @@
           <w:b/>
           <w:sz w:val="24"/>
         </w:rPr>
-        <w:lastRenderedPageBreak/>
         <w:t>El sistema</w:t>
       </w:r>
       <w:r>
@@ -2697,7 +2318,6 @@
                 <w:szCs w:val="20"/>
                 <w:lang w:eastAsia="es-CO"/>
               </w:rPr>
-              <w:lastRenderedPageBreak/>
               <w:t>RF-&lt;0001&gt;</w:t>
             </w:r>
           </w:p>
@@ -4156,6 +3776,7 @@
                 <w:szCs w:val="20"/>
                 <w:lang w:eastAsia="es-CO"/>
               </w:rPr>
+              <w:lastRenderedPageBreak/>
               <w:t>Rendimiento</w:t>
             </w:r>
           </w:p>
@@ -4789,7 +4410,6 @@
                 <w:sz w:val="20"/>
                 <w:szCs w:val="24"/>
               </w:rPr>
-              <w:lastRenderedPageBreak/>
               <w:t>RF-&lt;0001.</w:t>
             </w:r>
             <w:r>
@@ -7103,7 +6723,6 @@
                 <w:sz w:val="20"/>
                 <w:szCs w:val="24"/>
               </w:rPr>
-              <w:lastRenderedPageBreak/>
               <w:t>Rf-&lt;0001.</w:t>
             </w:r>
             <w:r>
@@ -9856,7 +9475,6 @@
                 <w:szCs w:val="20"/>
                 <w:lang w:eastAsia="es-CO"/>
               </w:rPr>
-              <w:lastRenderedPageBreak/>
               <w:t>RF-&lt;00</w:t>
             </w:r>
             <w:r>
@@ -11460,6 +11078,7 @@
                 <w:szCs w:val="20"/>
                 <w:lang w:eastAsia="es-CO"/>
               </w:rPr>
+              <w:lastRenderedPageBreak/>
               <w:t>Rendimiento</w:t>
             </w:r>
           </w:p>
@@ -12117,18 +11736,17 @@
                 <w:lang w:eastAsia="es-CO"/>
               </w:rPr>
             </w:pPr>
-            <w:bookmarkStart w:id="0" w:name="_Hlk523349594"/>
-            <w:r>
-              <w:rPr>
-                <w:rFonts w:ascii="Arial" w:eastAsia="Times New Roman" w:hAnsi="Arial" w:cs="Arial"/>
-                <w:b/>
-                <w:bCs/>
-                <w:color w:val="000000" w:themeColor="text1"/>
-                <w:sz w:val="20"/>
-                <w:szCs w:val="20"/>
-                <w:lang w:eastAsia="es-CO"/>
-              </w:rPr>
-              <w:lastRenderedPageBreak/>
+            <w:bookmarkStart w:id="1" w:name="_Hlk523349594"/>
+            <w:r>
+              <w:rPr>
+                <w:rFonts w:ascii="Arial" w:eastAsia="Times New Roman" w:hAnsi="Arial" w:cs="Arial"/>
+                <w:b/>
+                <w:bCs/>
+                <w:color w:val="000000" w:themeColor="text1"/>
+                <w:sz w:val="20"/>
+                <w:szCs w:val="20"/>
+                <w:lang w:eastAsia="es-CO"/>
+              </w:rPr>
               <w:t>RF-&lt;00</w:t>
             </w:r>
             <w:r>
@@ -13805,6 +13423,7 @@
                 <w:szCs w:val="20"/>
                 <w:lang w:eastAsia="es-CO"/>
               </w:rPr>
+              <w:lastRenderedPageBreak/>
               <w:t>Excepciones</w:t>
             </w:r>
           </w:p>
@@ -14796,7 +14415,7 @@
           </w:p>
         </w:tc>
       </w:tr>
-      <w:bookmarkEnd w:id="0"/>
+      <w:bookmarkEnd w:id="1"/>
     </w:tbl>
     <w:p>
       <w:pPr>
@@ -17407,7 +17026,6 @@
                 <w:szCs w:val="20"/>
                 <w:lang w:eastAsia="es-CO"/>
               </w:rPr>
-              <w:lastRenderedPageBreak/>
               <w:t>RF-&lt;000</w:t>
             </w:r>
             <w:r>
@@ -19345,6 +18963,7 @@
           <w:sz w:val="24"/>
           <w:szCs w:val="24"/>
         </w:rPr>
+        <w:lastRenderedPageBreak/>
         <w:br w:type="page"/>
       </w:r>
     </w:p>
@@ -26173,19 +25792,7 @@
                 <w:szCs w:val="20"/>
                 <w:lang w:eastAsia="es-CO"/>
               </w:rPr>
-              <w:t>04.</w:t>
-            </w:r>
-            <w:r>
-              <w:rPr>
-                <w:rFonts w:ascii="Arial" w:eastAsia="Times New Roman" w:hAnsi="Arial" w:cs="Arial"/>
-                <w:b/>
-                <w:bCs/>
-                <w:color w:val="000000" w:themeColor="text1"/>
-                <w:sz w:val="20"/>
-                <w:szCs w:val="20"/>
-                <w:lang w:eastAsia="es-CO"/>
-              </w:rPr>
-              <w:t>3</w:t>
+              <w:t>04.3</w:t>
             </w:r>
             <w:r>
               <w:rPr>
@@ -26248,18 +25855,7 @@
                 <w:szCs w:val="24"/>
                 <w:lang w:eastAsia="es-CO"/>
               </w:rPr>
-              <w:t xml:space="preserve"> </w:t>
-            </w:r>
-            <w:r>
-              <w:rPr>
-                <w:rFonts w:ascii="Arial" w:eastAsia="Times New Roman" w:hAnsi="Arial" w:cs="Arial"/>
-                <w:b/>
-                <w:bCs/>
-                <w:color w:val="000000" w:themeColor="text1"/>
-                <w:szCs w:val="24"/>
-                <w:lang w:eastAsia="es-CO"/>
-              </w:rPr>
-              <w:t xml:space="preserve">Modificar </w:t>
+              <w:t xml:space="preserve"> Modificar </w:t>
             </w:r>
             <w:r>
               <w:rPr>
@@ -27207,8 +26803,6 @@
               </w:rPr>
               <w:t>Color</w:t>
             </w:r>
-            <w:bookmarkStart w:id="1" w:name="_GoBack"/>
-            <w:bookmarkEnd w:id="1"/>
           </w:p>
           <w:p>
             <w:pPr>
@@ -28875,672 +28469,6 @@
         </w:rPr>
       </w:pPr>
     </w:p>
-    <w:p>
-      <w:pPr>
-        <w:rPr>
-          <w:rFonts w:ascii="Arial" w:hAnsi="Arial" w:cs="Arial"/>
-          <w:sz w:val="24"/>
-          <w:szCs w:val="24"/>
-        </w:rPr>
-      </w:pPr>
-    </w:p>
-    <w:p>
-      <w:pPr>
-        <w:rPr>
-          <w:rFonts w:ascii="Arial" w:hAnsi="Arial" w:cs="Arial"/>
-          <w:sz w:val="24"/>
-          <w:szCs w:val="24"/>
-        </w:rPr>
-      </w:pPr>
-    </w:p>
-    <w:p>
-      <w:pPr>
-        <w:rPr>
-          <w:rFonts w:ascii="Arial" w:hAnsi="Arial" w:cs="Arial"/>
-          <w:sz w:val="24"/>
-          <w:szCs w:val="24"/>
-        </w:rPr>
-      </w:pPr>
-    </w:p>
-    <w:p>
-      <w:pPr>
-        <w:rPr>
-          <w:rFonts w:ascii="Arial" w:hAnsi="Arial" w:cs="Arial"/>
-          <w:sz w:val="24"/>
-          <w:szCs w:val="24"/>
-        </w:rPr>
-      </w:pPr>
-    </w:p>
-    <w:p>
-      <w:pPr>
-        <w:rPr>
-          <w:rFonts w:ascii="Arial" w:hAnsi="Arial" w:cs="Arial"/>
-          <w:sz w:val="24"/>
-          <w:szCs w:val="24"/>
-        </w:rPr>
-      </w:pPr>
-    </w:p>
-    <w:p>
-      <w:pPr>
-        <w:rPr>
-          <w:rFonts w:ascii="Arial" w:hAnsi="Arial" w:cs="Arial"/>
-          <w:sz w:val="24"/>
-          <w:szCs w:val="24"/>
-        </w:rPr>
-      </w:pPr>
-    </w:p>
-    <w:p>
-      <w:pPr>
-        <w:rPr>
-          <w:rFonts w:ascii="Arial" w:hAnsi="Arial" w:cs="Arial"/>
-          <w:sz w:val="24"/>
-          <w:szCs w:val="24"/>
-        </w:rPr>
-      </w:pPr>
-    </w:p>
-    <w:p>
-      <w:pPr>
-        <w:rPr>
-          <w:rFonts w:ascii="Arial" w:hAnsi="Arial" w:cs="Arial"/>
-          <w:sz w:val="24"/>
-          <w:szCs w:val="24"/>
-        </w:rPr>
-      </w:pPr>
-    </w:p>
-    <w:p>
-      <w:pPr>
-        <w:rPr>
-          <w:rFonts w:ascii="Arial" w:hAnsi="Arial" w:cs="Arial"/>
-          <w:sz w:val="24"/>
-          <w:szCs w:val="24"/>
-        </w:rPr>
-      </w:pPr>
-    </w:p>
-    <w:p>
-      <w:pPr>
-        <w:rPr>
-          <w:rFonts w:ascii="Arial" w:hAnsi="Arial" w:cs="Arial"/>
-          <w:sz w:val="24"/>
-          <w:szCs w:val="24"/>
-        </w:rPr>
-      </w:pPr>
-    </w:p>
-    <w:p>
-      <w:pPr>
-        <w:rPr>
-          <w:rFonts w:ascii="Arial" w:hAnsi="Arial" w:cs="Arial"/>
-          <w:sz w:val="24"/>
-          <w:szCs w:val="24"/>
-        </w:rPr>
-      </w:pPr>
-    </w:p>
-    <w:p>
-      <w:pPr>
-        <w:rPr>
-          <w:rFonts w:ascii="Arial" w:hAnsi="Arial" w:cs="Arial"/>
-          <w:sz w:val="24"/>
-          <w:szCs w:val="24"/>
-        </w:rPr>
-      </w:pPr>
-    </w:p>
-    <w:p>
-      <w:pPr>
-        <w:rPr>
-          <w:rFonts w:ascii="Arial" w:hAnsi="Arial" w:cs="Arial"/>
-          <w:sz w:val="24"/>
-          <w:szCs w:val="24"/>
-        </w:rPr>
-      </w:pPr>
-    </w:p>
-    <w:p>
-      <w:pPr>
-        <w:rPr>
-          <w:rFonts w:ascii="Arial" w:hAnsi="Arial" w:cs="Arial"/>
-          <w:sz w:val="24"/>
-          <w:szCs w:val="24"/>
-        </w:rPr>
-      </w:pPr>
-    </w:p>
-    <w:p>
-      <w:pPr>
-        <w:rPr>
-          <w:rFonts w:ascii="Arial" w:hAnsi="Arial" w:cs="Arial"/>
-          <w:sz w:val="24"/>
-          <w:szCs w:val="24"/>
-        </w:rPr>
-      </w:pPr>
-    </w:p>
-    <w:p>
-      <w:pPr>
-        <w:rPr>
-          <w:rFonts w:ascii="Arial" w:hAnsi="Arial" w:cs="Arial"/>
-          <w:sz w:val="24"/>
-          <w:szCs w:val="24"/>
-        </w:rPr>
-      </w:pPr>
-    </w:p>
-    <w:p>
-      <w:pPr>
-        <w:rPr>
-          <w:rFonts w:ascii="Arial" w:hAnsi="Arial" w:cs="Arial"/>
-          <w:sz w:val="24"/>
-          <w:szCs w:val="24"/>
-        </w:rPr>
-      </w:pPr>
-    </w:p>
-    <w:p>
-      <w:pPr>
-        <w:rPr>
-          <w:rFonts w:ascii="Arial" w:hAnsi="Arial" w:cs="Arial"/>
-          <w:sz w:val="24"/>
-          <w:szCs w:val="24"/>
-        </w:rPr>
-      </w:pPr>
-    </w:p>
-    <w:p>
-      <w:pPr>
-        <w:rPr>
-          <w:rFonts w:ascii="Arial" w:hAnsi="Arial" w:cs="Arial"/>
-          <w:sz w:val="24"/>
-          <w:szCs w:val="24"/>
-        </w:rPr>
-      </w:pPr>
-    </w:p>
-    <w:p>
-      <w:pPr>
-        <w:rPr>
-          <w:rFonts w:ascii="Arial" w:hAnsi="Arial" w:cs="Arial"/>
-          <w:sz w:val="24"/>
-          <w:szCs w:val="24"/>
-        </w:rPr>
-      </w:pPr>
-    </w:p>
-    <w:p>
-      <w:pPr>
-        <w:rPr>
-          <w:rFonts w:ascii="Arial" w:hAnsi="Arial" w:cs="Arial"/>
-          <w:sz w:val="24"/>
-          <w:szCs w:val="24"/>
-        </w:rPr>
-      </w:pPr>
-    </w:p>
-    <w:p>
-      <w:pPr>
-        <w:rPr>
-          <w:rFonts w:ascii="Arial" w:hAnsi="Arial" w:cs="Arial"/>
-          <w:sz w:val="24"/>
-          <w:szCs w:val="24"/>
-        </w:rPr>
-      </w:pPr>
-    </w:p>
-    <w:p>
-      <w:pPr>
-        <w:rPr>
-          <w:rFonts w:ascii="Arial" w:hAnsi="Arial" w:cs="Arial"/>
-          <w:sz w:val="24"/>
-          <w:szCs w:val="24"/>
-        </w:rPr>
-      </w:pPr>
-    </w:p>
-    <w:p>
-      <w:pPr>
-        <w:rPr>
-          <w:rFonts w:ascii="Arial" w:hAnsi="Arial" w:cs="Arial"/>
-          <w:sz w:val="24"/>
-          <w:szCs w:val="24"/>
-        </w:rPr>
-      </w:pPr>
-    </w:p>
-    <w:p>
-      <w:pPr>
-        <w:rPr>
-          <w:rFonts w:ascii="Arial" w:hAnsi="Arial" w:cs="Arial"/>
-          <w:sz w:val="24"/>
-          <w:szCs w:val="24"/>
-        </w:rPr>
-      </w:pPr>
-    </w:p>
-    <w:p>
-      <w:pPr>
-        <w:rPr>
-          <w:rFonts w:ascii="Arial" w:hAnsi="Arial" w:cs="Arial"/>
-          <w:sz w:val="24"/>
-          <w:szCs w:val="24"/>
-        </w:rPr>
-      </w:pPr>
-    </w:p>
-    <w:p>
-      <w:pPr>
-        <w:rPr>
-          <w:rFonts w:ascii="Arial" w:hAnsi="Arial" w:cs="Arial"/>
-          <w:sz w:val="24"/>
-          <w:szCs w:val="24"/>
-        </w:rPr>
-      </w:pPr>
-    </w:p>
-    <w:p>
-      <w:pPr>
-        <w:rPr>
-          <w:rFonts w:ascii="Arial" w:hAnsi="Arial" w:cs="Arial"/>
-          <w:sz w:val="24"/>
-          <w:szCs w:val="24"/>
-        </w:rPr>
-      </w:pPr>
-    </w:p>
-    <w:p>
-      <w:pPr>
-        <w:rPr>
-          <w:rFonts w:ascii="Arial" w:hAnsi="Arial" w:cs="Arial"/>
-          <w:sz w:val="24"/>
-          <w:szCs w:val="24"/>
-        </w:rPr>
-      </w:pPr>
-    </w:p>
-    <w:p>
-      <w:pPr>
-        <w:rPr>
-          <w:rFonts w:ascii="Arial" w:hAnsi="Arial" w:cs="Arial"/>
-          <w:sz w:val="24"/>
-          <w:szCs w:val="24"/>
-        </w:rPr>
-      </w:pPr>
-    </w:p>
-    <w:p>
-      <w:pPr>
-        <w:rPr>
-          <w:rFonts w:ascii="Arial" w:hAnsi="Arial" w:cs="Arial"/>
-          <w:sz w:val="24"/>
-          <w:szCs w:val="24"/>
-        </w:rPr>
-      </w:pPr>
-    </w:p>
-    <w:p>
-      <w:pPr>
-        <w:rPr>
-          <w:rFonts w:ascii="Arial" w:hAnsi="Arial" w:cs="Arial"/>
-          <w:sz w:val="24"/>
-          <w:szCs w:val="24"/>
-        </w:rPr>
-      </w:pPr>
-    </w:p>
-    <w:p>
-      <w:pPr>
-        <w:rPr>
-          <w:rFonts w:ascii="Arial" w:hAnsi="Arial" w:cs="Arial"/>
-          <w:sz w:val="24"/>
-          <w:szCs w:val="24"/>
-        </w:rPr>
-      </w:pPr>
-    </w:p>
-    <w:p>
-      <w:pPr>
-        <w:rPr>
-          <w:rFonts w:ascii="Arial" w:hAnsi="Arial" w:cs="Arial"/>
-          <w:sz w:val="24"/>
-          <w:szCs w:val="24"/>
-        </w:rPr>
-      </w:pPr>
-    </w:p>
-    <w:p>
-      <w:pPr>
-        <w:rPr>
-          <w:rFonts w:ascii="Arial" w:hAnsi="Arial" w:cs="Arial"/>
-          <w:sz w:val="24"/>
-          <w:szCs w:val="24"/>
-        </w:rPr>
-      </w:pPr>
-    </w:p>
-    <w:p>
-      <w:pPr>
-        <w:rPr>
-          <w:rFonts w:ascii="Arial" w:hAnsi="Arial" w:cs="Arial"/>
-          <w:sz w:val="24"/>
-          <w:szCs w:val="24"/>
-        </w:rPr>
-      </w:pPr>
-    </w:p>
-    <w:p>
-      <w:pPr>
-        <w:rPr>
-          <w:rFonts w:ascii="Arial" w:hAnsi="Arial" w:cs="Arial"/>
-          <w:sz w:val="24"/>
-          <w:szCs w:val="24"/>
-        </w:rPr>
-      </w:pPr>
-    </w:p>
-    <w:p>
-      <w:pPr>
-        <w:rPr>
-          <w:rFonts w:ascii="Arial" w:hAnsi="Arial" w:cs="Arial"/>
-          <w:sz w:val="24"/>
-          <w:szCs w:val="24"/>
-        </w:rPr>
-      </w:pPr>
-    </w:p>
-    <w:p>
-      <w:pPr>
-        <w:rPr>
-          <w:rFonts w:ascii="Arial" w:hAnsi="Arial" w:cs="Arial"/>
-          <w:sz w:val="24"/>
-          <w:szCs w:val="24"/>
-        </w:rPr>
-      </w:pPr>
-    </w:p>
-    <w:p>
-      <w:pPr>
-        <w:rPr>
-          <w:rFonts w:ascii="Arial" w:hAnsi="Arial" w:cs="Arial"/>
-          <w:sz w:val="24"/>
-          <w:szCs w:val="24"/>
-        </w:rPr>
-      </w:pPr>
-    </w:p>
-    <w:p>
-      <w:pPr>
-        <w:rPr>
-          <w:rFonts w:ascii="Arial" w:hAnsi="Arial" w:cs="Arial"/>
-          <w:sz w:val="24"/>
-          <w:szCs w:val="24"/>
-        </w:rPr>
-      </w:pPr>
-    </w:p>
-    <w:p>
-      <w:pPr>
-        <w:rPr>
-          <w:rFonts w:ascii="Arial" w:hAnsi="Arial" w:cs="Arial"/>
-          <w:sz w:val="24"/>
-          <w:szCs w:val="24"/>
-        </w:rPr>
-      </w:pPr>
-    </w:p>
-    <w:p>
-      <w:pPr>
-        <w:rPr>
-          <w:rFonts w:ascii="Arial" w:hAnsi="Arial" w:cs="Arial"/>
-          <w:sz w:val="24"/>
-          <w:szCs w:val="24"/>
-        </w:rPr>
-      </w:pPr>
-    </w:p>
-    <w:p>
-      <w:pPr>
-        <w:rPr>
-          <w:rFonts w:ascii="Arial" w:hAnsi="Arial" w:cs="Arial"/>
-          <w:sz w:val="24"/>
-          <w:szCs w:val="24"/>
-        </w:rPr>
-      </w:pPr>
-    </w:p>
-    <w:p>
-      <w:pPr>
-        <w:rPr>
-          <w:rFonts w:ascii="Arial" w:hAnsi="Arial" w:cs="Arial"/>
-          <w:sz w:val="24"/>
-          <w:szCs w:val="24"/>
-        </w:rPr>
-      </w:pPr>
-    </w:p>
-    <w:p>
-      <w:pPr>
-        <w:rPr>
-          <w:rFonts w:ascii="Arial" w:hAnsi="Arial" w:cs="Arial"/>
-          <w:sz w:val="24"/>
-          <w:szCs w:val="24"/>
-        </w:rPr>
-      </w:pPr>
-    </w:p>
-    <w:p>
-      <w:pPr>
-        <w:rPr>
-          <w:rFonts w:ascii="Arial" w:hAnsi="Arial" w:cs="Arial"/>
-          <w:sz w:val="24"/>
-          <w:szCs w:val="24"/>
-        </w:rPr>
-      </w:pPr>
-    </w:p>
-    <w:p>
-      <w:pPr>
-        <w:rPr>
-          <w:rFonts w:ascii="Arial" w:hAnsi="Arial" w:cs="Arial"/>
-          <w:sz w:val="24"/>
-          <w:szCs w:val="24"/>
-        </w:rPr>
-      </w:pPr>
-    </w:p>
-    <w:p>
-      <w:pPr>
-        <w:rPr>
-          <w:rFonts w:ascii="Arial" w:hAnsi="Arial" w:cs="Arial"/>
-          <w:sz w:val="24"/>
-          <w:szCs w:val="24"/>
-        </w:rPr>
-      </w:pPr>
-    </w:p>
-    <w:p>
-      <w:pPr>
-        <w:rPr>
-          <w:rFonts w:ascii="Arial" w:hAnsi="Arial" w:cs="Arial"/>
-          <w:sz w:val="24"/>
-          <w:szCs w:val="24"/>
-        </w:rPr>
-      </w:pPr>
-    </w:p>
-    <w:p>
-      <w:pPr>
-        <w:rPr>
-          <w:rFonts w:ascii="Arial" w:hAnsi="Arial" w:cs="Arial"/>
-          <w:sz w:val="24"/>
-          <w:szCs w:val="24"/>
-        </w:rPr>
-      </w:pPr>
-    </w:p>
-    <w:p>
-      <w:pPr>
-        <w:rPr>
-          <w:rFonts w:ascii="Arial" w:hAnsi="Arial" w:cs="Arial"/>
-          <w:sz w:val="24"/>
-          <w:szCs w:val="24"/>
-        </w:rPr>
-      </w:pPr>
-    </w:p>
-    <w:p>
-      <w:pPr>
-        <w:rPr>
-          <w:rFonts w:ascii="Arial" w:hAnsi="Arial" w:cs="Arial"/>
-          <w:sz w:val="24"/>
-          <w:szCs w:val="24"/>
-        </w:rPr>
-      </w:pPr>
-    </w:p>
-    <w:p>
-      <w:pPr>
-        <w:rPr>
-          <w:rFonts w:ascii="Arial" w:hAnsi="Arial" w:cs="Arial"/>
-          <w:sz w:val="24"/>
-          <w:szCs w:val="24"/>
-        </w:rPr>
-      </w:pPr>
-    </w:p>
-    <w:p>
-      <w:pPr>
-        <w:rPr>
-          <w:rFonts w:ascii="Arial" w:hAnsi="Arial" w:cs="Arial"/>
-          <w:sz w:val="24"/>
-          <w:szCs w:val="24"/>
-        </w:rPr>
-      </w:pPr>
-    </w:p>
-    <w:p>
-      <w:pPr>
-        <w:rPr>
-          <w:rFonts w:ascii="Arial" w:hAnsi="Arial" w:cs="Arial"/>
-          <w:sz w:val="24"/>
-          <w:szCs w:val="24"/>
-        </w:rPr>
-      </w:pPr>
-    </w:p>
-    <w:p>
-      <w:pPr>
-        <w:rPr>
-          <w:rFonts w:ascii="Arial" w:hAnsi="Arial" w:cs="Arial"/>
-          <w:sz w:val="24"/>
-          <w:szCs w:val="24"/>
-        </w:rPr>
-      </w:pPr>
-    </w:p>
-    <w:p>
-      <w:pPr>
-        <w:rPr>
-          <w:rFonts w:ascii="Arial" w:hAnsi="Arial" w:cs="Arial"/>
-          <w:sz w:val="24"/>
-          <w:szCs w:val="24"/>
-        </w:rPr>
-      </w:pPr>
-    </w:p>
-    <w:p>
-      <w:pPr>
-        <w:rPr>
-          <w:rFonts w:ascii="Arial" w:hAnsi="Arial" w:cs="Arial"/>
-          <w:sz w:val="24"/>
-          <w:szCs w:val="24"/>
-        </w:rPr>
-      </w:pPr>
-    </w:p>
-    <w:p>
-      <w:pPr>
-        <w:rPr>
-          <w:rFonts w:ascii="Arial" w:hAnsi="Arial" w:cs="Arial"/>
-          <w:sz w:val="24"/>
-          <w:szCs w:val="24"/>
-        </w:rPr>
-      </w:pPr>
-    </w:p>
-    <w:p>
-      <w:pPr>
-        <w:rPr>
-          <w:rFonts w:ascii="Arial" w:hAnsi="Arial" w:cs="Arial"/>
-          <w:sz w:val="24"/>
-          <w:szCs w:val="24"/>
-        </w:rPr>
-      </w:pPr>
-    </w:p>
-    <w:p>
-      <w:pPr>
-        <w:rPr>
-          <w:rFonts w:ascii="Arial" w:hAnsi="Arial" w:cs="Arial"/>
-          <w:sz w:val="24"/>
-          <w:szCs w:val="24"/>
-        </w:rPr>
-      </w:pPr>
-    </w:p>
-    <w:p>
-      <w:pPr>
-        <w:rPr>
-          <w:rFonts w:ascii="Arial" w:hAnsi="Arial" w:cs="Arial"/>
-          <w:sz w:val="24"/>
-          <w:szCs w:val="24"/>
-        </w:rPr>
-      </w:pPr>
-    </w:p>
-    <w:p>
-      <w:pPr>
-        <w:rPr>
-          <w:rFonts w:ascii="Arial" w:hAnsi="Arial" w:cs="Arial"/>
-          <w:sz w:val="24"/>
-          <w:szCs w:val="24"/>
-        </w:rPr>
-      </w:pPr>
-    </w:p>
-    <w:p>
-      <w:pPr>
-        <w:rPr>
-          <w:rFonts w:ascii="Arial" w:hAnsi="Arial" w:cs="Arial"/>
-          <w:sz w:val="24"/>
-          <w:szCs w:val="24"/>
-        </w:rPr>
-      </w:pPr>
-    </w:p>
-    <w:p>
-      <w:pPr>
-        <w:rPr>
-          <w:rFonts w:ascii="Arial" w:hAnsi="Arial" w:cs="Arial"/>
-          <w:sz w:val="24"/>
-          <w:szCs w:val="24"/>
-        </w:rPr>
-      </w:pPr>
-    </w:p>
-    <w:p>
-      <w:pPr>
-        <w:rPr>
-          <w:rFonts w:ascii="Arial" w:hAnsi="Arial" w:cs="Arial"/>
-          <w:sz w:val="24"/>
-          <w:szCs w:val="24"/>
-        </w:rPr>
-      </w:pPr>
-    </w:p>
-    <w:p>
-      <w:pPr>
-        <w:rPr>
-          <w:rFonts w:ascii="Arial" w:hAnsi="Arial" w:cs="Arial"/>
-          <w:sz w:val="24"/>
-          <w:szCs w:val="24"/>
-        </w:rPr>
-      </w:pPr>
-    </w:p>
-    <w:p>
-      <w:pPr>
-        <w:rPr>
-          <w:rFonts w:ascii="Arial" w:hAnsi="Arial" w:cs="Arial"/>
-          <w:sz w:val="24"/>
-          <w:szCs w:val="24"/>
-        </w:rPr>
-      </w:pPr>
-    </w:p>
-    <w:p>
-      <w:pPr>
-        <w:rPr>
-          <w:rFonts w:ascii="Arial" w:hAnsi="Arial" w:cs="Arial"/>
-          <w:sz w:val="24"/>
-          <w:szCs w:val="24"/>
-        </w:rPr>
-      </w:pPr>
-    </w:p>
-    <w:p>
-      <w:pPr>
-        <w:rPr>
-          <w:rFonts w:ascii="Arial" w:hAnsi="Arial" w:cs="Arial"/>
-          <w:sz w:val="24"/>
-          <w:szCs w:val="24"/>
-        </w:rPr>
-      </w:pPr>
-    </w:p>
-    <w:p>
-      <w:pPr>
-        <w:rPr>
-          <w:rFonts w:ascii="Arial" w:hAnsi="Arial" w:cs="Arial"/>
-          <w:sz w:val="24"/>
-          <w:szCs w:val="24"/>
-        </w:rPr>
-      </w:pPr>
-    </w:p>
-    <w:p>
-      <w:pPr>
-        <w:rPr>
-          <w:rFonts w:ascii="Arial" w:hAnsi="Arial" w:cs="Arial"/>
-          <w:sz w:val="24"/>
-          <w:szCs w:val="24"/>
-        </w:rPr>
-      </w:pPr>
-    </w:p>
-    <w:p>
-      <w:pPr>
-        <w:rPr>
-          <w:rFonts w:ascii="Arial" w:hAnsi="Arial" w:cs="Arial"/>
-          <w:sz w:val="24"/>
-          <w:szCs w:val="24"/>
-        </w:rPr>
-      </w:pPr>
-    </w:p>
     <w:tbl>
       <w:tblPr>
         <w:tblW w:w="5000" w:type="pct"/>
@@ -29605,6 +28533,7 @@
                 <w:szCs w:val="20"/>
                 <w:lang w:eastAsia="es-CO"/>
               </w:rPr>
+              <w:lastRenderedPageBreak/>
               <w:t>RF-&lt;000</w:t>
             </w:r>
             <w:r>
@@ -30284,7 +29213,6 @@
                 <w:szCs w:val="20"/>
                 <w:lang w:eastAsia="es-CO"/>
               </w:rPr>
-              <w:lastRenderedPageBreak/>
               <w:t>Descripción</w:t>
             </w:r>
           </w:p>
@@ -35932,7 +34860,6 @@
     <w:basedOn w:val="Normal"/>
     <w:link w:val="EncabezadoCar"/>
     <w:uiPriority w:val="99"/>
-    <w:semiHidden/>
     <w:unhideWhenUsed/>
     <w:rsid w:val="00316454"/>
     <w:pPr>
@@ -35952,7 +34879,6 @@
     <w:basedOn w:val="Fuentedeprrafopredeter"/>
     <w:link w:val="Encabezado"/>
     <w:uiPriority w:val="99"/>
-    <w:semiHidden/>
     <w:rsid w:val="00316454"/>
     <w:rPr>
       <w:rFonts w:ascii="Calibri" w:eastAsia="Calibri" w:hAnsi="Calibri" w:cs="Times New Roman"/>

</xml_diff>